<commit_message>
Updated chapter "Funktionsweise der Hardware"
</commit_message>
<xml_diff>
--- a/Projekte/Arduino-mit-Fernbedienung-steuern_Hinterniserkennung/Projektbericht_Arduino-mit-Fernbedienung-steuern_Hinderniserkennung.docx
+++ b/Projekte/Arduino-mit-Fernbedienung-steuern_Hinterniserkennung/Projektbericht_Arduino-mit-Fernbedienung-steuern_Hinderniserkennung.docx
@@ -356,11 +356,9 @@
       <w:r>
         <w:t xml:space="preserve">Alle Pins </w:t>
       </w:r>
-      <w:proofErr w:type="spellStart"/>
-      <w:r>
-        <w:t>ausscahlten</w:t>
-      </w:r>
-      <w:proofErr w:type="spellEnd"/>
+      <w:r>
+        <w:t>ausschalten</w:t>
+      </w:r>
       <w:r>
         <w:t xml:space="preserve"> </w:t>
       </w:r>
@@ -414,13 +412,9 @@
       </w:r>
     </w:p>
     <w:p>
-      <w:pPr>
-        <w:pStyle w:val="Listenabsatz"/>
-        <w:numPr>
-          <w:ilvl w:val="0"/>
-          <w:numId w:val="2"/>
-        </w:numPr>
-      </w:pPr>
+      <w:r>
+        <w:t xml:space="preserve">Der Arduino wird mittels einer 5V-Batterie mit Strom versorgt. </w:t>
+      </w:r>
     </w:p>
     <w:p>
       <w:pPr>
@@ -671,11 +665,126 @@
       </w:rPr>
     </w:lvl>
   </w:abstractNum>
+  <w:abstractNum w:abstractNumId="2" w15:restartNumberingAfterBreak="0">
+    <w:nsid w:val="7ED5085A"/>
+    <w:multiLevelType w:val="hybridMultilevel"/>
+    <w:tmpl w:val="4E2AF04E"/>
+    <w:lvl w:ilvl="0" w:tplc="6EB476F4">
+      <w:numFmt w:val="bullet"/>
+      <w:lvlText w:val=""/>
+      <w:lvlJc w:val="left"/>
+      <w:pPr>
+        <w:ind w:left="720" w:hanging="360"/>
+      </w:pPr>
+      <w:rPr>
+        <w:rFonts w:ascii="Symbol" w:eastAsiaTheme="minorHAnsi" w:hAnsi="Symbol" w:cstheme="minorBidi" w:hint="default"/>
+      </w:rPr>
+    </w:lvl>
+    <w:lvl w:ilvl="1" w:tplc="04070003" w:tentative="1">
+      <w:start w:val="1"/>
+      <w:numFmt w:val="bullet"/>
+      <w:lvlText w:val="o"/>
+      <w:lvlJc w:val="left"/>
+      <w:pPr>
+        <w:ind w:left="1440" w:hanging="360"/>
+      </w:pPr>
+      <w:rPr>
+        <w:rFonts w:ascii="Courier New" w:hAnsi="Courier New" w:cs="Courier New" w:hint="default"/>
+      </w:rPr>
+    </w:lvl>
+    <w:lvl w:ilvl="2" w:tplc="04070005" w:tentative="1">
+      <w:start w:val="1"/>
+      <w:numFmt w:val="bullet"/>
+      <w:lvlText w:val=""/>
+      <w:lvlJc w:val="left"/>
+      <w:pPr>
+        <w:ind w:left="2160" w:hanging="360"/>
+      </w:pPr>
+      <w:rPr>
+        <w:rFonts w:ascii="Wingdings" w:hAnsi="Wingdings" w:hint="default"/>
+      </w:rPr>
+    </w:lvl>
+    <w:lvl w:ilvl="3" w:tplc="04070001" w:tentative="1">
+      <w:start w:val="1"/>
+      <w:numFmt w:val="bullet"/>
+      <w:lvlText w:val=""/>
+      <w:lvlJc w:val="left"/>
+      <w:pPr>
+        <w:ind w:left="2880" w:hanging="360"/>
+      </w:pPr>
+      <w:rPr>
+        <w:rFonts w:ascii="Symbol" w:hAnsi="Symbol" w:hint="default"/>
+      </w:rPr>
+    </w:lvl>
+    <w:lvl w:ilvl="4" w:tplc="04070003" w:tentative="1">
+      <w:start w:val="1"/>
+      <w:numFmt w:val="bullet"/>
+      <w:lvlText w:val="o"/>
+      <w:lvlJc w:val="left"/>
+      <w:pPr>
+        <w:ind w:left="3600" w:hanging="360"/>
+      </w:pPr>
+      <w:rPr>
+        <w:rFonts w:ascii="Courier New" w:hAnsi="Courier New" w:cs="Courier New" w:hint="default"/>
+      </w:rPr>
+    </w:lvl>
+    <w:lvl w:ilvl="5" w:tplc="04070005" w:tentative="1">
+      <w:start w:val="1"/>
+      <w:numFmt w:val="bullet"/>
+      <w:lvlText w:val=""/>
+      <w:lvlJc w:val="left"/>
+      <w:pPr>
+        <w:ind w:left="4320" w:hanging="360"/>
+      </w:pPr>
+      <w:rPr>
+        <w:rFonts w:ascii="Wingdings" w:hAnsi="Wingdings" w:hint="default"/>
+      </w:rPr>
+    </w:lvl>
+    <w:lvl w:ilvl="6" w:tplc="04070001" w:tentative="1">
+      <w:start w:val="1"/>
+      <w:numFmt w:val="bullet"/>
+      <w:lvlText w:val=""/>
+      <w:lvlJc w:val="left"/>
+      <w:pPr>
+        <w:ind w:left="5040" w:hanging="360"/>
+      </w:pPr>
+      <w:rPr>
+        <w:rFonts w:ascii="Symbol" w:hAnsi="Symbol" w:hint="default"/>
+      </w:rPr>
+    </w:lvl>
+    <w:lvl w:ilvl="7" w:tplc="04070003" w:tentative="1">
+      <w:start w:val="1"/>
+      <w:numFmt w:val="bullet"/>
+      <w:lvlText w:val="o"/>
+      <w:lvlJc w:val="left"/>
+      <w:pPr>
+        <w:ind w:left="5760" w:hanging="360"/>
+      </w:pPr>
+      <w:rPr>
+        <w:rFonts w:ascii="Courier New" w:hAnsi="Courier New" w:cs="Courier New" w:hint="default"/>
+      </w:rPr>
+    </w:lvl>
+    <w:lvl w:ilvl="8" w:tplc="04070005" w:tentative="1">
+      <w:start w:val="1"/>
+      <w:numFmt w:val="bullet"/>
+      <w:lvlText w:val=""/>
+      <w:lvlJc w:val="left"/>
+      <w:pPr>
+        <w:ind w:left="6480" w:hanging="360"/>
+      </w:pPr>
+      <w:rPr>
+        <w:rFonts w:ascii="Wingdings" w:hAnsi="Wingdings" w:hint="default"/>
+      </w:rPr>
+    </w:lvl>
+  </w:abstractNum>
   <w:num w:numId="1" w16cid:durableId="195436714">
     <w:abstractNumId w:val="0"/>
   </w:num>
   <w:num w:numId="2" w16cid:durableId="1394038320">
     <w:abstractNumId w:val="1"/>
+  </w:num>
+  <w:num w:numId="3" w16cid:durableId="1146553837">
+    <w:abstractNumId w:val="2"/>
   </w:num>
 </w:numbering>
 </file>

</xml_diff>